<commit_message>
Questions 1.2 and 1.3 answered.
Submitted draft Question 1 Responses for review.

-Mary
</commit_message>
<xml_diff>
--- a/docs/Question 1 - Wireshark Responses.docx
+++ b/docs/Question 1 - Wireshark Responses.docx
@@ -4,13 +4,8 @@
   <w:body>
     <w:p>
       <w:r>
-        <w:t xml:space="preserve">Question 1 – </w:t>
-      </w:r>
-      <w:proofErr w:type="spellStart"/>
-      <w:r>
-        <w:t>Wireshark</w:t>
-      </w:r>
-      <w:proofErr w:type="spellEnd"/>
+        <w:t>Question 1 – Wireshark</w:t>
+      </w:r>
     </w:p>
     <w:p>
       <w:r>
@@ -19,8 +14,6 @@
       <w:r>
         <w:t>https://www.ietf.org/rfc/rfc3315.txt</w:t>
       </w:r>
-      <w:bookmarkStart w:id="0" w:name="_GoBack"/>
-      <w:bookmarkEnd w:id="0"/>
     </w:p>
     <w:p>
       <w:r>
@@ -58,7 +51,7 @@
                     </pic:cNvPicPr>
                   </pic:nvPicPr>
                   <pic:blipFill>
-                    <a:blip r:embed="rId5">
+                    <a:blip r:embed="rId6">
                       <a:extLst>
                         <a:ext uri="{28A0092B-C50C-407E-A947-70E740481C1C}">
                           <a14:useLocalDpi xmlns:a14="http://schemas.microsoft.com/office/drawing/2010/main" val="0"/>
@@ -98,15 +91,7 @@
         <w:t xml:space="preserve"> via a broadcast message.</w:t>
       </w:r>
       <w:r>
-        <w:t xml:space="preserve">  It is based on the DHCPv6 protocol and </w:t>
-      </w:r>
-      <w:proofErr w:type="gramStart"/>
-      <w:r>
-        <w:t>it’s</w:t>
-      </w:r>
-      <w:proofErr w:type="gramEnd"/>
-      <w:r>
-        <w:t xml:space="preserve"> DHCPv4 protocol equivalent would be a DHCP Discover message.</w:t>
+        <w:t xml:space="preserve">  It is based on the DHCPv6 protocol and it’s DHCPv4 protocol equivalent would be a DHCP Discover message.</w:t>
       </w:r>
       <w:r>
         <w:t xml:space="preserve">  </w:t>
@@ -132,13 +117,8 @@
       <w:r>
         <w:t xml:space="preserve">* </w:t>
       </w:r>
-      <w:proofErr w:type="gramStart"/>
-      <w:r>
-        <w:t>double</w:t>
-      </w:r>
-      <w:proofErr w:type="gramEnd"/>
-      <w:r>
-        <w:t xml:space="preserve"> clock on frame #9</w:t>
+      <w:r>
+        <w:t>double clock on frame #9</w:t>
       </w:r>
     </w:p>
     <w:p>
@@ -164,7 +144,7 @@
                     </pic:cNvPicPr>
                   </pic:nvPicPr>
                   <pic:blipFill>
-                    <a:blip r:embed="rId6">
+                    <a:blip r:embed="rId7">
                       <a:extLst>
                         <a:ext uri="{28A0092B-C50C-407E-A947-70E740481C1C}">
                           <a14:useLocalDpi xmlns:a14="http://schemas.microsoft.com/office/drawing/2010/main" val="0"/>
@@ -220,7 +200,7 @@
                     </pic:cNvPicPr>
                   </pic:nvPicPr>
                   <pic:blipFill>
-                    <a:blip r:embed="rId7">
+                    <a:blip r:embed="rId8">
                       <a:extLst>
                         <a:ext uri="{28A0092B-C50C-407E-A947-70E740481C1C}">
                           <a14:useLocalDpi xmlns:a14="http://schemas.microsoft.com/office/drawing/2010/main" val="0"/>
@@ -252,6 +232,1114 @@
         </w:drawing>
       </w:r>
     </w:p>
+    <w:p>
+      <w:r>
+        <w:br w:type="page"/>
+      </w:r>
+    </w:p>
+    <w:tbl>
+      <w:tblPr>
+        <w:tblStyle w:val="TableGrid"/>
+        <w:tblW w:w="0" w:type="auto"/>
+        <w:tblLook w:val="04A0" w:firstRow="1" w:lastRow="0" w:firstColumn="1" w:lastColumn="0" w:noHBand="0" w:noVBand="1"/>
+      </w:tblPr>
+      <w:tblGrid>
+        <w:gridCol w:w="1368"/>
+        <w:gridCol w:w="1620"/>
+        <w:gridCol w:w="8028"/>
+      </w:tblGrid>
+      <w:tr>
+        <w:tc>
+          <w:tcPr>
+            <w:tcW w:w="1368" w:type="dxa"/>
+          </w:tcPr>
+          <w:p>
+            <w:pPr>
+              <w:rPr>
+                <w:b/>
+              </w:rPr>
+            </w:pPr>
+            <w:r>
+              <w:rPr>
+                <w:b/>
+              </w:rPr>
+              <w:lastRenderedPageBreak/>
+              <w:t>Protocol</w:t>
+            </w:r>
+          </w:p>
+        </w:tc>
+        <w:tc>
+          <w:tcPr>
+            <w:tcW w:w="1620" w:type="dxa"/>
+          </w:tcPr>
+          <w:p>
+            <w:pPr>
+              <w:rPr>
+                <w:b/>
+              </w:rPr>
+            </w:pPr>
+            <w:r>
+              <w:rPr>
+                <w:b/>
+              </w:rPr>
+              <w:t>Header Field</w:t>
+            </w:r>
+          </w:p>
+        </w:tc>
+        <w:tc>
+          <w:tcPr>
+            <w:tcW w:w="8028" w:type="dxa"/>
+          </w:tcPr>
+          <w:p>
+            <w:pPr>
+              <w:rPr>
+                <w:b/>
+              </w:rPr>
+            </w:pPr>
+            <w:r>
+              <w:rPr>
+                <w:b/>
+              </w:rPr>
+              <w:t>Description</w:t>
+            </w:r>
+          </w:p>
+        </w:tc>
+      </w:tr>
+      <w:tr>
+        <w:tc>
+          <w:tcPr>
+            <w:tcW w:w="1368" w:type="dxa"/>
+          </w:tcPr>
+          <w:p>
+            <w:r>
+              <w:t>Ethernet</w:t>
+            </w:r>
+          </w:p>
+        </w:tc>
+        <w:tc>
+          <w:tcPr>
+            <w:tcW w:w="1620" w:type="dxa"/>
+          </w:tcPr>
+          <w:p>
+            <w:r>
+              <w:t>Source</w:t>
+            </w:r>
+          </w:p>
+        </w:tc>
+        <w:tc>
+          <w:tcPr>
+            <w:tcW w:w="8028" w:type="dxa"/>
+          </w:tcPr>
+          <w:p>
+            <w:r>
+              <w:t>States where the Ethernet frame is coming from.</w:t>
+            </w:r>
+          </w:p>
+        </w:tc>
+      </w:tr>
+      <w:tr>
+        <w:tc>
+          <w:tcPr>
+            <w:tcW w:w="1368" w:type="dxa"/>
+          </w:tcPr>
+          <w:p/>
+        </w:tc>
+        <w:tc>
+          <w:tcPr>
+            <w:tcW w:w="1620" w:type="dxa"/>
+          </w:tcPr>
+          <w:p>
+            <w:r>
+              <w:t>Destination</w:t>
+            </w:r>
+          </w:p>
+        </w:tc>
+        <w:tc>
+          <w:tcPr>
+            <w:tcW w:w="8028" w:type="dxa"/>
+          </w:tcPr>
+          <w:p>
+            <w:r>
+              <w:t>States where the Ethernet frame is going to.  In this case it is a broadcast message</w:t>
+            </w:r>
+          </w:p>
+        </w:tc>
+      </w:tr>
+      <w:tr>
+        <w:tc>
+          <w:tcPr>
+            <w:tcW w:w="1368" w:type="dxa"/>
+          </w:tcPr>
+          <w:p>
+            <w:r>
+              <w:t>Internet Protocol</w:t>
+            </w:r>
+          </w:p>
+        </w:tc>
+        <w:tc>
+          <w:tcPr>
+            <w:tcW w:w="1620" w:type="dxa"/>
+          </w:tcPr>
+          <w:p>
+            <w:r>
+              <w:t>Version</w:t>
+            </w:r>
+          </w:p>
+        </w:tc>
+        <w:tc>
+          <w:tcPr>
+            <w:tcW w:w="8028" w:type="dxa"/>
+          </w:tcPr>
+          <w:p>
+            <w:r>
+              <w:t>Describes the Internet Protocol version number which in this case is IPv6.</w:t>
+            </w:r>
+          </w:p>
+        </w:tc>
+      </w:tr>
+      <w:tr>
+        <w:tc>
+          <w:tcPr>
+            <w:tcW w:w="1368" w:type="dxa"/>
+          </w:tcPr>
+          <w:p/>
+        </w:tc>
+        <w:tc>
+          <w:tcPr>
+            <w:tcW w:w="1620" w:type="dxa"/>
+          </w:tcPr>
+          <w:p>
+            <w:r>
+              <w:t>UDP</w:t>
+            </w:r>
+          </w:p>
+        </w:tc>
+        <w:tc>
+          <w:tcPr>
+            <w:tcW w:w="8028" w:type="dxa"/>
+          </w:tcPr>
+          <w:p>
+            <w:r>
+              <w:t>Specifies that this packet is UDP and states the source and destination ports.</w:t>
+            </w:r>
+          </w:p>
+        </w:tc>
+      </w:tr>
+      <w:tr>
+        <w:tc>
+          <w:tcPr>
+            <w:tcW w:w="1368" w:type="dxa"/>
+          </w:tcPr>
+          <w:p>
+            <w:r>
+              <w:t>DHCPv6</w:t>
+            </w:r>
+          </w:p>
+        </w:tc>
+        <w:tc>
+          <w:tcPr>
+            <w:tcW w:w="1620" w:type="dxa"/>
+          </w:tcPr>
+          <w:p>
+            <w:r>
+              <w:t>Message type</w:t>
+            </w:r>
+          </w:p>
+        </w:tc>
+        <w:tc>
+          <w:tcPr>
+            <w:tcW w:w="8028" w:type="dxa"/>
+          </w:tcPr>
+          <w:p>
+            <w:r>
+              <w:t>Describes the type of DHCPv6 message.  In this case, it is a solicit message so the source machine is trying to find a DHCPv6 enabled DHCP server.</w:t>
+            </w:r>
+          </w:p>
+        </w:tc>
+      </w:tr>
+      <w:tr>
+        <w:tc>
+          <w:tcPr>
+            <w:tcW w:w="1368" w:type="dxa"/>
+          </w:tcPr>
+          <w:p/>
+        </w:tc>
+        <w:tc>
+          <w:tcPr>
+            <w:tcW w:w="1620" w:type="dxa"/>
+          </w:tcPr>
+          <w:p>
+            <w:r>
+              <w:t>Transaction ID</w:t>
+            </w:r>
+          </w:p>
+        </w:tc>
+        <w:tc>
+          <w:tcPr>
+            <w:tcW w:w="8028" w:type="dxa"/>
+          </w:tcPr>
+          <w:p>
+            <w:r>
+              <w:t>Unique transaction ID that is associated with a set of DHCPv6 Solicit attempt</w:t>
+            </w:r>
+          </w:p>
+        </w:tc>
+      </w:tr>
+      <w:tr>
+        <w:tc>
+          <w:tcPr>
+            <w:tcW w:w="1368" w:type="dxa"/>
+          </w:tcPr>
+          <w:p/>
+        </w:tc>
+        <w:tc>
+          <w:tcPr>
+            <w:tcW w:w="1620" w:type="dxa"/>
+          </w:tcPr>
+          <w:p>
+            <w:r>
+              <w:t>Client Identifier</w:t>
+            </w:r>
+          </w:p>
+        </w:tc>
+        <w:tc>
+          <w:tcPr>
+            <w:tcW w:w="8028" w:type="dxa"/>
+          </w:tcPr>
+          <w:p>
+            <w:r>
+              <w:t>I</w:t>
+            </w:r>
+            <w:r>
+              <w:t>dentif</w:t>
+            </w:r>
+            <w:r>
+              <w:t>ies</w:t>
+            </w:r>
+            <w:r>
+              <w:t xml:space="preserve"> itself</w:t>
+            </w:r>
+            <w:r>
+              <w:t xml:space="preserve"> </w:t>
+            </w:r>
+            <w:r>
+              <w:t xml:space="preserve">   to the server.  The client adds any other appropriate options,</w:t>
+            </w:r>
+            <w:r>
+              <w:t xml:space="preserve"> </w:t>
+            </w:r>
+            <w:r>
+              <w:t>including one or more IA options (if the client is requesting that</w:t>
+            </w:r>
+            <w:r>
+              <w:t xml:space="preserve"> </w:t>
+            </w:r>
+            <w:r>
+              <w:t xml:space="preserve">the server assign it </w:t>
+            </w:r>
+            <w:r>
+              <w:t>s</w:t>
+            </w:r>
+            <w:r>
+              <w:t>ome network addresses).</w:t>
+            </w:r>
+          </w:p>
+        </w:tc>
+      </w:tr>
+      <w:tr>
+        <w:tc>
+          <w:tcPr>
+            <w:tcW w:w="1368" w:type="dxa"/>
+          </w:tcPr>
+          <w:p/>
+        </w:tc>
+        <w:tc>
+          <w:tcPr>
+            <w:tcW w:w="1620" w:type="dxa"/>
+          </w:tcPr>
+          <w:p>
+            <w:r>
+              <w:t>Option Request</w:t>
+            </w:r>
+          </w:p>
+        </w:tc>
+        <w:tc>
+          <w:tcPr>
+            <w:tcW w:w="8028" w:type="dxa"/>
+          </w:tcPr>
+          <w:p/>
+        </w:tc>
+      </w:tr>
+    </w:tbl>
+    <w:p/>
+    <w:p>
+      <w:r>
+        <w:t>* Note: According to RFC 3315, the following fields are required in the creating of a DHCPv6 Solicit message:</w:t>
+      </w:r>
+    </w:p>
+    <w:p/>
+    <w:p>
+      <w:r>
+        <w:t>18.1.1. Creation and Transmission of Request Messages</w:t>
+      </w:r>
+    </w:p>
+    <w:p/>
+    <w:p>
+      <w:pPr>
+        <w:pStyle w:val="Quote"/>
+        <w:spacing w:line="240" w:lineRule="auto"/>
+      </w:pPr>
+      <w:r>
+        <w:t xml:space="preserve">   The client uses a Request message to populate IAs with addresses and</w:t>
+      </w:r>
+    </w:p>
+    <w:p>
+      <w:pPr>
+        <w:pStyle w:val="Quote"/>
+        <w:spacing w:line="240" w:lineRule="auto"/>
+      </w:pPr>
+      <w:r>
+        <w:t xml:space="preserve">   obtain other configuration information.  The client includes one or</w:t>
+      </w:r>
+    </w:p>
+    <w:p>
+      <w:pPr>
+        <w:pStyle w:val="Quote"/>
+        <w:spacing w:line="240" w:lineRule="auto"/>
+      </w:pPr>
+      <w:r>
+        <w:t xml:space="preserve">   more IA options in the Request message.  The server then returns</w:t>
+      </w:r>
+    </w:p>
+    <w:p>
+      <w:pPr>
+        <w:pStyle w:val="Quote"/>
+        <w:spacing w:line="240" w:lineRule="auto"/>
+      </w:pPr>
+      <w:r>
+        <w:t xml:space="preserve">   addresses and other information about the IAs to the client in IA</w:t>
+      </w:r>
+    </w:p>
+    <w:p>
+      <w:pPr>
+        <w:pStyle w:val="Quote"/>
+        <w:spacing w:line="240" w:lineRule="auto"/>
+      </w:pPr>
+      <w:r>
+        <w:t xml:space="preserve">   options in a Reply message.</w:t>
+      </w:r>
+    </w:p>
+    <w:p>
+      <w:pPr>
+        <w:pStyle w:val="Quote"/>
+        <w:spacing w:line="240" w:lineRule="auto"/>
+      </w:pPr>
+      <w:r>
+        <w:t xml:space="preserve">   The client generates a transaction ID and inserts this value in the</w:t>
+      </w:r>
+    </w:p>
+    <w:p>
+      <w:pPr>
+        <w:pStyle w:val="Quote"/>
+        <w:spacing w:line="240" w:lineRule="auto"/>
+      </w:pPr>
+      <w:r>
+        <w:t xml:space="preserve">   "transaction-id" field.</w:t>
+      </w:r>
+    </w:p>
+    <w:p>
+      <w:pPr>
+        <w:pStyle w:val="Quote"/>
+        <w:spacing w:line="240" w:lineRule="auto"/>
+      </w:pPr>
+      <w:r>
+        <w:t xml:space="preserve">   The client places the identifier of the destination server in a</w:t>
+      </w:r>
+    </w:p>
+    <w:p>
+      <w:pPr>
+        <w:pStyle w:val="Quote"/>
+        <w:spacing w:line="240" w:lineRule="auto"/>
+      </w:pPr>
+      <w:r>
+        <w:t xml:space="preserve">   Server Identifier option.</w:t>
+      </w:r>
+    </w:p>
+    <w:p>
+      <w:pPr>
+        <w:pStyle w:val="Quote"/>
+        <w:spacing w:line="240" w:lineRule="auto"/>
+      </w:pPr>
+      <w:r>
+        <w:t xml:space="preserve">   The client MUST include a Client Identifier option to identify itself</w:t>
+      </w:r>
+    </w:p>
+    <w:p>
+      <w:pPr>
+        <w:pStyle w:val="Quote"/>
+        <w:spacing w:line="240" w:lineRule="auto"/>
+      </w:pPr>
+      <w:r>
+        <w:t xml:space="preserve">   to the server.  The client adds any other appropriate options,</w:t>
+      </w:r>
+    </w:p>
+    <w:p>
+      <w:pPr>
+        <w:pStyle w:val="Quote"/>
+        <w:spacing w:line="240" w:lineRule="auto"/>
+      </w:pPr>
+      <w:r>
+        <w:t xml:space="preserve">   including one or more IA options (if the client is requesting that</w:t>
+      </w:r>
+    </w:p>
+    <w:p>
+      <w:pPr>
+        <w:pStyle w:val="Quote"/>
+        <w:spacing w:line="240" w:lineRule="auto"/>
+      </w:pPr>
+      <w:r>
+        <w:t xml:space="preserve">   the server assign it some network addresses).</w:t>
+      </w:r>
+    </w:p>
+    <w:p>
+      <w:pPr>
+        <w:pStyle w:val="Quote"/>
+        <w:spacing w:line="240" w:lineRule="auto"/>
+      </w:pPr>
+      <w:r>
+        <w:t xml:space="preserve">   The client MUST include an Option Request option (see section 22.7)</w:t>
+      </w:r>
+    </w:p>
+    <w:p>
+      <w:pPr>
+        <w:pStyle w:val="Quote"/>
+        <w:spacing w:line="240" w:lineRule="auto"/>
+      </w:pPr>
+      <w:r>
+        <w:t xml:space="preserve">   to indicate the options the client is interested in receiving.  The</w:t>
+      </w:r>
+    </w:p>
+    <w:p>
+      <w:pPr>
+        <w:pStyle w:val="Quote"/>
+        <w:spacing w:line="240" w:lineRule="auto"/>
+      </w:pPr>
+      <w:r>
+        <w:t xml:space="preserve">   client MAY include options with data values as hints to the server</w:t>
+      </w:r>
+    </w:p>
+    <w:p>
+      <w:pPr>
+        <w:pStyle w:val="Quote"/>
+        <w:spacing w:line="240" w:lineRule="auto"/>
+      </w:pPr>
+      <w:r>
+        <w:t xml:space="preserve">   about parameter values the client would like to have returned.</w:t>
+      </w:r>
+    </w:p>
+    <w:p>
+      <w:pPr>
+        <w:pStyle w:val="Quote"/>
+        <w:spacing w:line="240" w:lineRule="auto"/>
+      </w:pPr>
+      <w:r>
+        <w:t>The client includes a Reconfigure Accept option (see section 22.20)</w:t>
+      </w:r>
+    </w:p>
+    <w:p>
+      <w:pPr>
+        <w:pStyle w:val="Quote"/>
+        <w:spacing w:line="240" w:lineRule="auto"/>
+      </w:pPr>
+      <w:r>
+        <w:lastRenderedPageBreak/>
+        <w:t xml:space="preserve">   indicating whether or not the client is willing to accept Reconfigure</w:t>
+      </w:r>
+    </w:p>
+    <w:p>
+      <w:pPr>
+        <w:pStyle w:val="Quote"/>
+        <w:spacing w:line="240" w:lineRule="auto"/>
+      </w:pPr>
+      <w:r>
+        <w:t xml:space="preserve">   messages from the server.</w:t>
+      </w:r>
+    </w:p>
+    <w:p>
+      <w:pPr>
+        <w:pStyle w:val="Quote"/>
+        <w:spacing w:line="240" w:lineRule="auto"/>
+      </w:pPr>
+      <w:r>
+        <w:t xml:space="preserve">   The client transmits the message according to section 14, using the</w:t>
+      </w:r>
+    </w:p>
+    <w:p>
+      <w:pPr>
+        <w:pStyle w:val="Quote"/>
+        <w:spacing w:line="240" w:lineRule="auto"/>
+      </w:pPr>
+      <w:r>
+        <w:t xml:space="preserve">   following parameters:</w:t>
+      </w:r>
+    </w:p>
+    <w:p>
+      <w:pPr>
+        <w:pStyle w:val="Quote"/>
+        <w:spacing w:line="240" w:lineRule="auto"/>
+      </w:pPr>
+      <w:r>
+        <w:t xml:space="preserve">      IRT   REQ_TIMEOUT</w:t>
+      </w:r>
+    </w:p>
+    <w:p>
+      <w:pPr>
+        <w:pStyle w:val="Quote"/>
+        <w:spacing w:line="240" w:lineRule="auto"/>
+      </w:pPr>
+      <w:r>
+        <w:t xml:space="preserve">      MRT   REQ_MAX_RT</w:t>
+      </w:r>
+    </w:p>
+    <w:p>
+      <w:pPr>
+        <w:pStyle w:val="Quote"/>
+        <w:spacing w:line="240" w:lineRule="auto"/>
+      </w:pPr>
+      <w:r>
+        <w:t xml:space="preserve">      MRC   REQ_MAX_RC</w:t>
+      </w:r>
+    </w:p>
+    <w:p>
+      <w:pPr>
+        <w:pStyle w:val="Quote"/>
+        <w:spacing w:line="240" w:lineRule="auto"/>
+      </w:pPr>
+      <w:r>
+        <w:t xml:space="preserve">      MRD   0</w:t>
+      </w:r>
+    </w:p>
+    <w:p>
+      <w:pPr>
+        <w:pStyle w:val="Quote"/>
+        <w:spacing w:line="240" w:lineRule="auto"/>
+      </w:pPr>
+      <w:r>
+        <w:t xml:space="preserve">   If the message exchange fails, the client takes an action based on</w:t>
+      </w:r>
+    </w:p>
+    <w:p>
+      <w:pPr>
+        <w:pStyle w:val="Quote"/>
+        <w:spacing w:line="240" w:lineRule="auto"/>
+      </w:pPr>
+      <w:r>
+        <w:t xml:space="preserve">   the client's local policy.  Examples of actions the client might take</w:t>
+      </w:r>
+    </w:p>
+    <w:p>
+      <w:pPr>
+        <w:pStyle w:val="Quote"/>
+        <w:spacing w:line="240" w:lineRule="auto"/>
+      </w:pPr>
+      <w:r>
+        <w:t xml:space="preserve">   include:</w:t>
+      </w:r>
+    </w:p>
+    <w:p>
+      <w:pPr>
+        <w:pStyle w:val="Quote"/>
+        <w:spacing w:line="240" w:lineRule="auto"/>
+      </w:pPr>
+      <w:r>
+        <w:t xml:space="preserve">   -  Select another server from a list of servers known to the client;</w:t>
+      </w:r>
+    </w:p>
+    <w:p>
+      <w:pPr>
+        <w:pStyle w:val="Quote"/>
+        <w:spacing w:line="240" w:lineRule="auto"/>
+      </w:pPr>
+      <w:r>
+        <w:t xml:space="preserve">      for example, servers that responded with an Advertise message.</w:t>
+      </w:r>
+    </w:p>
+    <w:p>
+      <w:pPr>
+        <w:pStyle w:val="Quote"/>
+        <w:spacing w:line="240" w:lineRule="auto"/>
+      </w:pPr>
+      <w:r>
+        <w:t xml:space="preserve">   -  Initiate the server discovery process described in section 17.</w:t>
+      </w:r>
+    </w:p>
+    <w:p>
+      <w:pPr>
+        <w:pStyle w:val="Quote"/>
+        <w:spacing w:line="240" w:lineRule="auto"/>
+      </w:pPr>
+      <w:r>
+        <w:t xml:space="preserve">   -  Terminate the configuration process and report failure.</w:t>
+      </w:r>
+    </w:p>
+    <w:p/>
+    <w:p>
+      <w:r>
+        <w:br w:type="page"/>
+      </w:r>
+    </w:p>
+    <w:p>
+      <w:r>
+        <w:lastRenderedPageBreak/>
+        <w:t>1.3</w:t>
+      </w:r>
+      <w:r>
+        <w:tab/>
+        <w:t>Actual values</w:t>
+      </w:r>
+    </w:p>
+    <w:tbl>
+      <w:tblPr>
+        <w:tblStyle w:val="TableGrid"/>
+        <w:tblW w:w="0" w:type="auto"/>
+        <w:tblLook w:val="04A0" w:firstRow="1" w:lastRow="0" w:firstColumn="1" w:lastColumn="0" w:noHBand="0" w:noVBand="1"/>
+      </w:tblPr>
+      <w:tblGrid>
+        <w:gridCol w:w="1114"/>
+        <w:gridCol w:w="1375"/>
+        <w:gridCol w:w="3280"/>
+        <w:gridCol w:w="5247"/>
+      </w:tblGrid>
+      <w:tr>
+        <w:tc>
+          <w:tcPr>
+            <w:tcW w:w="1170" w:type="dxa"/>
+          </w:tcPr>
+          <w:p>
+            <w:pPr>
+              <w:rPr>
+                <w:b/>
+              </w:rPr>
+            </w:pPr>
+            <w:r>
+              <w:rPr>
+                <w:b/>
+              </w:rPr>
+              <w:t>Protocol</w:t>
+            </w:r>
+          </w:p>
+        </w:tc>
+        <w:tc>
+          <w:tcPr>
+            <w:tcW w:w="1429" w:type="dxa"/>
+          </w:tcPr>
+          <w:p>
+            <w:pPr>
+              <w:rPr>
+                <w:b/>
+              </w:rPr>
+            </w:pPr>
+            <w:r>
+              <w:rPr>
+                <w:b/>
+              </w:rPr>
+              <w:t>Header Field</w:t>
+            </w:r>
+          </w:p>
+        </w:tc>
+        <w:tc>
+          <w:tcPr>
+            <w:tcW w:w="1379" w:type="dxa"/>
+          </w:tcPr>
+          <w:p>
+            <w:pPr>
+              <w:rPr>
+                <w:b/>
+              </w:rPr>
+            </w:pPr>
+            <w:r>
+              <w:rPr>
+                <w:b/>
+              </w:rPr>
+              <w:t>Actual Value</w:t>
+            </w:r>
+          </w:p>
+        </w:tc>
+        <w:tc>
+          <w:tcPr>
+            <w:tcW w:w="7038" w:type="dxa"/>
+          </w:tcPr>
+          <w:p>
+            <w:pPr>
+              <w:rPr>
+                <w:b/>
+              </w:rPr>
+            </w:pPr>
+            <w:r>
+              <w:rPr>
+                <w:b/>
+              </w:rPr>
+              <w:t>Interpretation</w:t>
+            </w:r>
+          </w:p>
+        </w:tc>
+      </w:tr>
+      <w:tr>
+        <w:tc>
+          <w:tcPr>
+            <w:tcW w:w="1170" w:type="dxa"/>
+          </w:tcPr>
+          <w:p>
+            <w:r>
+              <w:t>Ethernet</w:t>
+            </w:r>
+          </w:p>
+        </w:tc>
+        <w:tc>
+          <w:tcPr>
+            <w:tcW w:w="1429" w:type="dxa"/>
+          </w:tcPr>
+          <w:p>
+            <w:r>
+              <w:t>Source</w:t>
+            </w:r>
+          </w:p>
+        </w:tc>
+        <w:tc>
+          <w:tcPr>
+            <w:tcW w:w="1379" w:type="dxa"/>
+          </w:tcPr>
+          <w:p>
+            <w:r>
+              <w:t>24:77:99:85:6c</w:t>
+            </w:r>
+          </w:p>
+        </w:tc>
+        <w:tc>
+          <w:tcPr>
+            <w:tcW w:w="7038" w:type="dxa"/>
+          </w:tcPr>
+          <w:p>
+            <w:r>
+              <w:t>States where the Ethernet frame is coming from.</w:t>
+            </w:r>
+          </w:p>
+        </w:tc>
+      </w:tr>
+      <w:tr>
+        <w:tc>
+          <w:tcPr>
+            <w:tcW w:w="1170" w:type="dxa"/>
+          </w:tcPr>
+          <w:p/>
+        </w:tc>
+        <w:tc>
+          <w:tcPr>
+            <w:tcW w:w="1429" w:type="dxa"/>
+          </w:tcPr>
+          <w:p>
+            <w:r>
+              <w:t>Destination</w:t>
+            </w:r>
+          </w:p>
+        </w:tc>
+        <w:tc>
+          <w:tcPr>
+            <w:tcW w:w="1379" w:type="dxa"/>
+          </w:tcPr>
+          <w:p>
+            <w:r>
+              <w:t>33:33:00:01:00:02</w:t>
+            </w:r>
+          </w:p>
+        </w:tc>
+        <w:tc>
+          <w:tcPr>
+            <w:tcW w:w="7038" w:type="dxa"/>
+          </w:tcPr>
+          <w:p>
+            <w:r>
+              <w:t>States where the Ethernet frame is going to.  In this case it is a broadcast message</w:t>
+            </w:r>
+          </w:p>
+        </w:tc>
+      </w:tr>
+      <w:tr>
+        <w:tc>
+          <w:tcPr>
+            <w:tcW w:w="1170" w:type="dxa"/>
+          </w:tcPr>
+          <w:p>
+            <w:r>
+              <w:t>Internet Protocol</w:t>
+            </w:r>
+          </w:p>
+        </w:tc>
+        <w:tc>
+          <w:tcPr>
+            <w:tcW w:w="1429" w:type="dxa"/>
+          </w:tcPr>
+          <w:p>
+            <w:r>
+              <w:t>Version</w:t>
+            </w:r>
+          </w:p>
+        </w:tc>
+        <w:tc>
+          <w:tcPr>
+            <w:tcW w:w="1379" w:type="dxa"/>
+          </w:tcPr>
+          <w:p>
+            <w:r>
+              <w:t>6</w:t>
+            </w:r>
+          </w:p>
+        </w:tc>
+        <w:tc>
+          <w:tcPr>
+            <w:tcW w:w="7038" w:type="dxa"/>
+          </w:tcPr>
+          <w:p>
+            <w:r>
+              <w:t>IPv6</w:t>
+            </w:r>
+          </w:p>
+        </w:tc>
+      </w:tr>
+      <w:tr>
+        <w:tc>
+          <w:tcPr>
+            <w:tcW w:w="1170" w:type="dxa"/>
+          </w:tcPr>
+          <w:p/>
+        </w:tc>
+        <w:tc>
+          <w:tcPr>
+            <w:tcW w:w="1429" w:type="dxa"/>
+          </w:tcPr>
+          <w:p>
+            <w:r>
+              <w:t>UDP</w:t>
+            </w:r>
+          </w:p>
+        </w:tc>
+        <w:tc>
+          <w:tcPr>
+            <w:tcW w:w="1379" w:type="dxa"/>
+          </w:tcPr>
+          <w:p>
+            <w:r>
+              <w:t>Src Port: 546</w:t>
+            </w:r>
+          </w:p>
+          <w:p>
+            <w:r>
+              <w:t>Dst Port: 547</w:t>
+            </w:r>
+          </w:p>
+        </w:tc>
+        <w:tc>
+          <w:tcPr>
+            <w:tcW w:w="7038" w:type="dxa"/>
+          </w:tcPr>
+          <w:p>
+            <w:r>
+              <w:t>Standard UDP ports for this type of message</w:t>
+            </w:r>
+          </w:p>
+        </w:tc>
+      </w:tr>
+      <w:tr>
+        <w:tc>
+          <w:tcPr>
+            <w:tcW w:w="1170" w:type="dxa"/>
+          </w:tcPr>
+          <w:p>
+            <w:r>
+              <w:t>DHCPv6</w:t>
+            </w:r>
+          </w:p>
+        </w:tc>
+        <w:tc>
+          <w:tcPr>
+            <w:tcW w:w="1429" w:type="dxa"/>
+          </w:tcPr>
+          <w:p>
+            <w:r>
+              <w:t>Message type</w:t>
+            </w:r>
+          </w:p>
+        </w:tc>
+        <w:tc>
+          <w:tcPr>
+            <w:tcW w:w="1379" w:type="dxa"/>
+          </w:tcPr>
+          <w:p>
+            <w:r>
+              <w:t>Solicit(1)</w:t>
+            </w:r>
+          </w:p>
+        </w:tc>
+        <w:tc>
+          <w:tcPr>
+            <w:tcW w:w="7038" w:type="dxa"/>
+          </w:tcPr>
+          <w:p>
+            <w:r>
+              <w:t>This is a DHCP Request equivalent message.</w:t>
+            </w:r>
+          </w:p>
+        </w:tc>
+      </w:tr>
+      <w:tr>
+        <w:tc>
+          <w:tcPr>
+            <w:tcW w:w="1170" w:type="dxa"/>
+          </w:tcPr>
+          <w:p/>
+        </w:tc>
+        <w:tc>
+          <w:tcPr>
+            <w:tcW w:w="1429" w:type="dxa"/>
+          </w:tcPr>
+          <w:p>
+            <w:r>
+              <w:t>Transaction ID</w:t>
+            </w:r>
+          </w:p>
+        </w:tc>
+        <w:tc>
+          <w:tcPr>
+            <w:tcW w:w="1379" w:type="dxa"/>
+          </w:tcPr>
+          <w:p>
+            <w:r>
+              <w:t>0x63e2da</w:t>
+            </w:r>
+          </w:p>
+        </w:tc>
+        <w:tc>
+          <w:tcPr>
+            <w:tcW w:w="7038" w:type="dxa"/>
+          </w:tcPr>
+          <w:p>
+            <w:r>
+              <w:t>Unique transaction ID that is associated with a set of DHCPv6 Solicit attempt</w:t>
+            </w:r>
+            <w:r>
+              <w:t>.  If the source machine receives a DHCPv6 Advertise message, it will know if it is in response to a particular DHCPv6 Solicit message within a certain timeout interval.</w:t>
+            </w:r>
+          </w:p>
+        </w:tc>
+      </w:tr>
+      <w:tr>
+        <w:tc>
+          <w:tcPr>
+            <w:tcW w:w="1170" w:type="dxa"/>
+          </w:tcPr>
+          <w:p/>
+        </w:tc>
+        <w:tc>
+          <w:tcPr>
+            <w:tcW w:w="1429" w:type="dxa"/>
+          </w:tcPr>
+          <w:p>
+            <w:r>
+              <w:t>Client Identifier</w:t>
+            </w:r>
+          </w:p>
+        </w:tc>
+        <w:tc>
+          <w:tcPr>
+            <w:tcW w:w="1379" w:type="dxa"/>
+          </w:tcPr>
+          <w:p>
+            <w:r>
+              <w:t>000100011b438f8824770399856c</w:t>
+            </w:r>
+          </w:p>
+        </w:tc>
+        <w:tc>
+          <w:tcPr>
+            <w:tcW w:w="7038" w:type="dxa"/>
+          </w:tcPr>
+          <w:p>
+            <w:r>
+              <w:t>Identifies itself to the server</w:t>
+            </w:r>
+            <w:r>
+              <w:t>.</w:t>
+            </w:r>
+          </w:p>
+        </w:tc>
+      </w:tr>
+      <w:tr>
+        <w:tc>
+          <w:tcPr>
+            <w:tcW w:w="1170" w:type="dxa"/>
+          </w:tcPr>
+          <w:p/>
+        </w:tc>
+        <w:tc>
+          <w:tcPr>
+            <w:tcW w:w="1429" w:type="dxa"/>
+          </w:tcPr>
+          <w:p>
+            <w:r>
+              <w:t>Option Request</w:t>
+            </w:r>
+          </w:p>
+        </w:tc>
+        <w:tc>
+          <w:tcPr>
+            <w:tcW w:w="1379" w:type="dxa"/>
+          </w:tcPr>
+          <w:p>
+            <w:r>
+              <w:t>6</w:t>
+            </w:r>
+          </w:p>
+          <w:p>
+            <w:r>
+              <w:t>Suboptions: 24, 23, 17, 39</w:t>
+            </w:r>
+          </w:p>
+        </w:tc>
+        <w:tc>
+          <w:tcPr>
+            <w:tcW w:w="7038" w:type="dxa"/>
+          </w:tcPr>
+          <w:p>
+            <w:r>
+              <w:t>24: Domain Search List</w:t>
+            </w:r>
+          </w:p>
+          <w:p>
+            <w:r>
+              <w:t>23: DNS recursive name server</w:t>
+            </w:r>
+          </w:p>
+          <w:p>
+            <w:r>
+              <w:t>17: Vendor-specific equipment</w:t>
+            </w:r>
+          </w:p>
+          <w:p>
+            <w:r>
+              <w:t>39: Fully qualified domain name</w:t>
+            </w:r>
+          </w:p>
+          <w:p/>
+          <w:p>
+            <w:r>
+              <w:t>These option requests are consistent with what one would expect for a DHCPv6 Solicit message.</w:t>
+            </w:r>
+            <w:bookmarkStart w:id="0" w:name="_GoBack"/>
+            <w:bookmarkEnd w:id="0"/>
+          </w:p>
+        </w:tc>
+      </w:tr>
+    </w:tbl>
     <w:p/>
     <w:sectPr>
       <w:pgSz w:w="12240" w:h="15840"/>
@@ -261,6 +1349,126 @@
     </w:sectPr>
   </w:body>
 </w:document>
+</file>
+
+<file path=word/numbering.xml><?xml version="1.0" encoding="utf-8"?>
+<w:numbering xmlns:wpc="http://schemas.microsoft.com/office/word/2010/wordprocessingCanvas" xmlns:mc="http://schemas.openxmlformats.org/markup-compatibility/2006" xmlns:o="urn:schemas-microsoft-com:office:office" xmlns:r="http://schemas.openxmlformats.org/officeDocument/2006/relationships" xmlns:m="http://schemas.openxmlformats.org/officeDocument/2006/math" xmlns:v="urn:schemas-microsoft-com:vml" xmlns:wp14="http://schemas.microsoft.com/office/word/2010/wordprocessingDrawing" xmlns:wp="http://schemas.openxmlformats.org/drawingml/2006/wordprocessingDrawing" xmlns:w10="urn:schemas-microsoft-com:office:word" xmlns:w="http://schemas.openxmlformats.org/wordprocessingml/2006/main" xmlns:w14="http://schemas.microsoft.com/office/word/2010/wordml" xmlns:wpg="http://schemas.microsoft.com/office/word/2010/wordprocessingGroup" xmlns:wpi="http://schemas.microsoft.com/office/word/2010/wordprocessingInk" xmlns:wne="http://schemas.microsoft.com/office/word/2006/wordml" xmlns:wps="http://schemas.microsoft.com/office/word/2010/wordprocessingShape" mc:Ignorable="w14 wp14">
+  <w:abstractNum w:abstractNumId="0">
+    <w:nsid w:val="70CF0F3B"/>
+    <w:multiLevelType w:val="hybridMultilevel"/>
+    <w:tmpl w:val="16785064"/>
+    <w:lvl w:ilvl="0" w:tplc="CB4E0488">
+      <w:numFmt w:val="bullet"/>
+      <w:lvlText w:val=""/>
+      <w:lvlJc w:val="left"/>
+      <w:pPr>
+        <w:ind w:left="720" w:hanging="360"/>
+      </w:pPr>
+      <w:rPr>
+        <w:rFonts w:ascii="Symbol" w:eastAsiaTheme="minorHAnsi" w:hAnsi="Symbol" w:cstheme="minorBidi" w:hint="default"/>
+      </w:rPr>
+    </w:lvl>
+    <w:lvl w:ilvl="1" w:tplc="04090003" w:tentative="1">
+      <w:start w:val="1"/>
+      <w:numFmt w:val="bullet"/>
+      <w:lvlText w:val="o"/>
+      <w:lvlJc w:val="left"/>
+      <w:pPr>
+        <w:ind w:left="1440" w:hanging="360"/>
+      </w:pPr>
+      <w:rPr>
+        <w:rFonts w:ascii="Courier New" w:hAnsi="Courier New" w:cs="Courier New" w:hint="default"/>
+      </w:rPr>
+    </w:lvl>
+    <w:lvl w:ilvl="2" w:tplc="04090005" w:tentative="1">
+      <w:start w:val="1"/>
+      <w:numFmt w:val="bullet"/>
+      <w:lvlText w:val=""/>
+      <w:lvlJc w:val="left"/>
+      <w:pPr>
+        <w:ind w:left="2160" w:hanging="360"/>
+      </w:pPr>
+      <w:rPr>
+        <w:rFonts w:ascii="Wingdings" w:hAnsi="Wingdings" w:hint="default"/>
+      </w:rPr>
+    </w:lvl>
+    <w:lvl w:ilvl="3" w:tplc="04090001" w:tentative="1">
+      <w:start w:val="1"/>
+      <w:numFmt w:val="bullet"/>
+      <w:lvlText w:val=""/>
+      <w:lvlJc w:val="left"/>
+      <w:pPr>
+        <w:ind w:left="2880" w:hanging="360"/>
+      </w:pPr>
+      <w:rPr>
+        <w:rFonts w:ascii="Symbol" w:hAnsi="Symbol" w:hint="default"/>
+      </w:rPr>
+    </w:lvl>
+    <w:lvl w:ilvl="4" w:tplc="04090003" w:tentative="1">
+      <w:start w:val="1"/>
+      <w:numFmt w:val="bullet"/>
+      <w:lvlText w:val="o"/>
+      <w:lvlJc w:val="left"/>
+      <w:pPr>
+        <w:ind w:left="3600" w:hanging="360"/>
+      </w:pPr>
+      <w:rPr>
+        <w:rFonts w:ascii="Courier New" w:hAnsi="Courier New" w:cs="Courier New" w:hint="default"/>
+      </w:rPr>
+    </w:lvl>
+    <w:lvl w:ilvl="5" w:tplc="04090005" w:tentative="1">
+      <w:start w:val="1"/>
+      <w:numFmt w:val="bullet"/>
+      <w:lvlText w:val=""/>
+      <w:lvlJc w:val="left"/>
+      <w:pPr>
+        <w:ind w:left="4320" w:hanging="360"/>
+      </w:pPr>
+      <w:rPr>
+        <w:rFonts w:ascii="Wingdings" w:hAnsi="Wingdings" w:hint="default"/>
+      </w:rPr>
+    </w:lvl>
+    <w:lvl w:ilvl="6" w:tplc="04090001" w:tentative="1">
+      <w:start w:val="1"/>
+      <w:numFmt w:val="bullet"/>
+      <w:lvlText w:val=""/>
+      <w:lvlJc w:val="left"/>
+      <w:pPr>
+        <w:ind w:left="5040" w:hanging="360"/>
+      </w:pPr>
+      <w:rPr>
+        <w:rFonts w:ascii="Symbol" w:hAnsi="Symbol" w:hint="default"/>
+      </w:rPr>
+    </w:lvl>
+    <w:lvl w:ilvl="7" w:tplc="04090003" w:tentative="1">
+      <w:start w:val="1"/>
+      <w:numFmt w:val="bullet"/>
+      <w:lvlText w:val="o"/>
+      <w:lvlJc w:val="left"/>
+      <w:pPr>
+        <w:ind w:left="5760" w:hanging="360"/>
+      </w:pPr>
+      <w:rPr>
+        <w:rFonts w:ascii="Courier New" w:hAnsi="Courier New" w:cs="Courier New" w:hint="default"/>
+      </w:rPr>
+    </w:lvl>
+    <w:lvl w:ilvl="8" w:tplc="04090005" w:tentative="1">
+      <w:start w:val="1"/>
+      <w:numFmt w:val="bullet"/>
+      <w:lvlText w:val=""/>
+      <w:lvlJc w:val="left"/>
+      <w:pPr>
+        <w:ind w:left="6480" w:hanging="360"/>
+      </w:pPr>
+      <w:rPr>
+        <w:rFonts w:ascii="Wingdings" w:hAnsi="Wingdings" w:hint="default"/>
+      </w:rPr>
+    </w:lvl>
+  </w:abstractNum>
+  <w:num w:numId="1">
+    <w:abstractNumId w:val="0"/>
+  </w:num>
+</w:numbering>
 </file>
 
 <file path=word/styles.xml><?xml version="1.0" encoding="utf-8"?>
@@ -480,6 +1688,135 @@
       <w:szCs w:val="16"/>
     </w:rPr>
   </w:style>
+  <w:style w:type="table" w:styleId="TableGrid">
+    <w:name w:val="Table Grid"/>
+    <w:basedOn w:val="TableNormal"/>
+    <w:uiPriority w:val="59"/>
+    <w:rsid w:val="00A966C5"/>
+    <w:pPr>
+      <w:spacing w:after="0" w:line="240" w:lineRule="auto"/>
+    </w:pPr>
+    <w:tblPr>
+      <w:tblBorders>
+        <w:top w:val="single" w:sz="4" w:space="0" w:color="auto"/>
+        <w:left w:val="single" w:sz="4" w:space="0" w:color="auto"/>
+        <w:bottom w:val="single" w:sz="4" w:space="0" w:color="auto"/>
+        <w:right w:val="single" w:sz="4" w:space="0" w:color="auto"/>
+        <w:insideH w:val="single" w:sz="4" w:space="0" w:color="auto"/>
+        <w:insideV w:val="single" w:sz="4" w:space="0" w:color="auto"/>
+      </w:tblBorders>
+    </w:tblPr>
+  </w:style>
+  <w:style w:type="paragraph" w:styleId="ListParagraph">
+    <w:name w:val="List Paragraph"/>
+    <w:basedOn w:val="Normal"/>
+    <w:uiPriority w:val="34"/>
+    <w:qFormat/>
+    <w:rsid w:val="00AA0463"/>
+    <w:pPr>
+      <w:ind w:left="720"/>
+      <w:contextualSpacing/>
+    </w:pPr>
+  </w:style>
+  <w:style w:type="paragraph" w:styleId="Subtitle">
+    <w:name w:val="Subtitle"/>
+    <w:basedOn w:val="Normal"/>
+    <w:next w:val="Normal"/>
+    <w:link w:val="SubtitleChar"/>
+    <w:uiPriority w:val="11"/>
+    <w:qFormat/>
+    <w:rsid w:val="00AA0463"/>
+    <w:pPr>
+      <w:numPr>
+        <w:ilvl w:val="1"/>
+      </w:numPr>
+    </w:pPr>
+    <w:rPr>
+      <w:rFonts w:asciiTheme="majorHAnsi" w:eastAsiaTheme="majorEastAsia" w:hAnsiTheme="majorHAnsi" w:cstheme="majorBidi"/>
+      <w:i/>
+      <w:iCs/>
+      <w:color w:val="4F81BD" w:themeColor="accent1"/>
+      <w:spacing w:val="15"/>
+      <w:sz w:val="24"/>
+      <w:szCs w:val="24"/>
+    </w:rPr>
+  </w:style>
+  <w:style w:type="character" w:customStyle="1" w:styleId="SubtitleChar">
+    <w:name w:val="Subtitle Char"/>
+    <w:basedOn w:val="DefaultParagraphFont"/>
+    <w:link w:val="Subtitle"/>
+    <w:uiPriority w:val="11"/>
+    <w:rsid w:val="00AA0463"/>
+    <w:rPr>
+      <w:rFonts w:asciiTheme="majorHAnsi" w:eastAsiaTheme="majorEastAsia" w:hAnsiTheme="majorHAnsi" w:cstheme="majorBidi"/>
+      <w:i/>
+      <w:iCs/>
+      <w:color w:val="4F81BD" w:themeColor="accent1"/>
+      <w:spacing w:val="15"/>
+      <w:sz w:val="24"/>
+      <w:szCs w:val="24"/>
+    </w:rPr>
+  </w:style>
+  <w:style w:type="character" w:styleId="Emphasis">
+    <w:name w:val="Emphasis"/>
+    <w:basedOn w:val="DefaultParagraphFont"/>
+    <w:uiPriority w:val="20"/>
+    <w:qFormat/>
+    <w:rsid w:val="00AA0463"/>
+    <w:rPr>
+      <w:i/>
+      <w:iCs/>
+    </w:rPr>
+  </w:style>
+  <w:style w:type="character" w:styleId="IntenseEmphasis">
+    <w:name w:val="Intense Emphasis"/>
+    <w:basedOn w:val="DefaultParagraphFont"/>
+    <w:uiPriority w:val="21"/>
+    <w:qFormat/>
+    <w:rsid w:val="00AA0463"/>
+    <w:rPr>
+      <w:b/>
+      <w:bCs/>
+      <w:i/>
+      <w:iCs/>
+      <w:color w:val="4F81BD" w:themeColor="accent1"/>
+    </w:rPr>
+  </w:style>
+  <w:style w:type="paragraph" w:styleId="NoSpacing">
+    <w:name w:val="No Spacing"/>
+    <w:uiPriority w:val="1"/>
+    <w:qFormat/>
+    <w:rsid w:val="00AA0463"/>
+    <w:pPr>
+      <w:spacing w:after="0" w:line="240" w:lineRule="auto"/>
+    </w:pPr>
+  </w:style>
+  <w:style w:type="paragraph" w:styleId="Quote">
+    <w:name w:val="Quote"/>
+    <w:basedOn w:val="Normal"/>
+    <w:next w:val="Normal"/>
+    <w:link w:val="QuoteChar"/>
+    <w:uiPriority w:val="29"/>
+    <w:qFormat/>
+    <w:rsid w:val="00AA0463"/>
+    <w:rPr>
+      <w:i/>
+      <w:iCs/>
+      <w:color w:val="000000" w:themeColor="text1"/>
+    </w:rPr>
+  </w:style>
+  <w:style w:type="character" w:customStyle="1" w:styleId="QuoteChar">
+    <w:name w:val="Quote Char"/>
+    <w:basedOn w:val="DefaultParagraphFont"/>
+    <w:link w:val="Quote"/>
+    <w:uiPriority w:val="29"/>
+    <w:rsid w:val="00AA0463"/>
+    <w:rPr>
+      <w:i/>
+      <w:iCs/>
+      <w:color w:val="000000" w:themeColor="text1"/>
+    </w:rPr>
+  </w:style>
 </w:styles>
 </file>
 
@@ -698,6 +2035,135 @@
       <w:rFonts w:ascii="Tahoma" w:hAnsi="Tahoma" w:cs="Tahoma"/>
       <w:sz w:val="16"/>
       <w:szCs w:val="16"/>
+    </w:rPr>
+  </w:style>
+  <w:style w:type="table" w:styleId="TableGrid">
+    <w:name w:val="Table Grid"/>
+    <w:basedOn w:val="TableNormal"/>
+    <w:uiPriority w:val="59"/>
+    <w:rsid w:val="00A966C5"/>
+    <w:pPr>
+      <w:spacing w:after="0" w:line="240" w:lineRule="auto"/>
+    </w:pPr>
+    <w:tblPr>
+      <w:tblBorders>
+        <w:top w:val="single" w:sz="4" w:space="0" w:color="auto"/>
+        <w:left w:val="single" w:sz="4" w:space="0" w:color="auto"/>
+        <w:bottom w:val="single" w:sz="4" w:space="0" w:color="auto"/>
+        <w:right w:val="single" w:sz="4" w:space="0" w:color="auto"/>
+        <w:insideH w:val="single" w:sz="4" w:space="0" w:color="auto"/>
+        <w:insideV w:val="single" w:sz="4" w:space="0" w:color="auto"/>
+      </w:tblBorders>
+    </w:tblPr>
+  </w:style>
+  <w:style w:type="paragraph" w:styleId="ListParagraph">
+    <w:name w:val="List Paragraph"/>
+    <w:basedOn w:val="Normal"/>
+    <w:uiPriority w:val="34"/>
+    <w:qFormat/>
+    <w:rsid w:val="00AA0463"/>
+    <w:pPr>
+      <w:ind w:left="720"/>
+      <w:contextualSpacing/>
+    </w:pPr>
+  </w:style>
+  <w:style w:type="paragraph" w:styleId="Subtitle">
+    <w:name w:val="Subtitle"/>
+    <w:basedOn w:val="Normal"/>
+    <w:next w:val="Normal"/>
+    <w:link w:val="SubtitleChar"/>
+    <w:uiPriority w:val="11"/>
+    <w:qFormat/>
+    <w:rsid w:val="00AA0463"/>
+    <w:pPr>
+      <w:numPr>
+        <w:ilvl w:val="1"/>
+      </w:numPr>
+    </w:pPr>
+    <w:rPr>
+      <w:rFonts w:asciiTheme="majorHAnsi" w:eastAsiaTheme="majorEastAsia" w:hAnsiTheme="majorHAnsi" w:cstheme="majorBidi"/>
+      <w:i/>
+      <w:iCs/>
+      <w:color w:val="4F81BD" w:themeColor="accent1"/>
+      <w:spacing w:val="15"/>
+      <w:sz w:val="24"/>
+      <w:szCs w:val="24"/>
+    </w:rPr>
+  </w:style>
+  <w:style w:type="character" w:customStyle="1" w:styleId="SubtitleChar">
+    <w:name w:val="Subtitle Char"/>
+    <w:basedOn w:val="DefaultParagraphFont"/>
+    <w:link w:val="Subtitle"/>
+    <w:uiPriority w:val="11"/>
+    <w:rsid w:val="00AA0463"/>
+    <w:rPr>
+      <w:rFonts w:asciiTheme="majorHAnsi" w:eastAsiaTheme="majorEastAsia" w:hAnsiTheme="majorHAnsi" w:cstheme="majorBidi"/>
+      <w:i/>
+      <w:iCs/>
+      <w:color w:val="4F81BD" w:themeColor="accent1"/>
+      <w:spacing w:val="15"/>
+      <w:sz w:val="24"/>
+      <w:szCs w:val="24"/>
+    </w:rPr>
+  </w:style>
+  <w:style w:type="character" w:styleId="Emphasis">
+    <w:name w:val="Emphasis"/>
+    <w:basedOn w:val="DefaultParagraphFont"/>
+    <w:uiPriority w:val="20"/>
+    <w:qFormat/>
+    <w:rsid w:val="00AA0463"/>
+    <w:rPr>
+      <w:i/>
+      <w:iCs/>
+    </w:rPr>
+  </w:style>
+  <w:style w:type="character" w:styleId="IntenseEmphasis">
+    <w:name w:val="Intense Emphasis"/>
+    <w:basedOn w:val="DefaultParagraphFont"/>
+    <w:uiPriority w:val="21"/>
+    <w:qFormat/>
+    <w:rsid w:val="00AA0463"/>
+    <w:rPr>
+      <w:b/>
+      <w:bCs/>
+      <w:i/>
+      <w:iCs/>
+      <w:color w:val="4F81BD" w:themeColor="accent1"/>
+    </w:rPr>
+  </w:style>
+  <w:style w:type="paragraph" w:styleId="NoSpacing">
+    <w:name w:val="No Spacing"/>
+    <w:uiPriority w:val="1"/>
+    <w:qFormat/>
+    <w:rsid w:val="00AA0463"/>
+    <w:pPr>
+      <w:spacing w:after="0" w:line="240" w:lineRule="auto"/>
+    </w:pPr>
+  </w:style>
+  <w:style w:type="paragraph" w:styleId="Quote">
+    <w:name w:val="Quote"/>
+    <w:basedOn w:val="Normal"/>
+    <w:next w:val="Normal"/>
+    <w:link w:val="QuoteChar"/>
+    <w:uiPriority w:val="29"/>
+    <w:qFormat/>
+    <w:rsid w:val="00AA0463"/>
+    <w:rPr>
+      <w:i/>
+      <w:iCs/>
+      <w:color w:val="000000" w:themeColor="text1"/>
+    </w:rPr>
+  </w:style>
+  <w:style w:type="character" w:customStyle="1" w:styleId="QuoteChar">
+    <w:name w:val="Quote Char"/>
+    <w:basedOn w:val="DefaultParagraphFont"/>
+    <w:link w:val="Quote"/>
+    <w:uiPriority w:val="29"/>
+    <w:rsid w:val="00AA0463"/>
+    <w:rPr>
+      <w:i/>
+      <w:iCs/>
+      <w:color w:val="000000" w:themeColor="text1"/>
     </w:rPr>
   </w:style>
 </w:styles>

</xml_diff>